<commit_message>
Added CREDITS.txt, and caveat to manual.
</commit_message>
<xml_diff>
--- a/Documentation/User Manual.docx
+++ b/Documentation/User Manual.docx
@@ -238,6 +238,26 @@
         </w:numPr>
       </w:pPr>
       <w:r>
+        <w:t xml:space="preserve">Since it uses the C# stack for its own execution stack, it does not support tail </w:t>
+      </w:r>
+      <w:r>
+        <w:t>call</w:t>
+      </w:r>
+      <w:bookmarkStart w:id="0" w:name="_GoBack"/>
+      <w:bookmarkEnd w:id="0"/>
+      <w:r>
+        <w:t xml:space="preserve"> optimization.</w:t>
+      </w:r>
+    </w:p>
+    <w:p>
+      <w:pPr>
+        <w:pStyle w:val="ListParagraph"/>
+        <w:numPr>
+          <w:ilvl w:val="0"/>
+          <w:numId w:val="2"/>
+        </w:numPr>
+      </w:pPr>
+      <w:r>
         <w:t>There are some changes in data types to facilitate interop with the CLR (the run-time system used by Unity/Mono/.NET/C#, etc.):</w:t>
       </w:r>
     </w:p>
@@ -1514,8 +1534,6 @@
       <w:r>
         <w:t>If you include a DLL in your project other than Prolog.dll, and you want to call its code from Prolog, then you will have to include a addtypesearchpath declaration (see above), to tell it to search that dll.  Do not include the .dll file extension in the assembly name.</w:t>
       </w:r>
-      <w:bookmarkStart w:id="0" w:name="_GoBack"/>
-      <w:bookmarkEnd w:id="0"/>
     </w:p>
     <w:p>
       <w:pPr>

</xml_diff>